<commit_message>
Atualiza Requisitos e Ambiente
</commit_message>
<xml_diff>
--- a/Documentos/Requisitos/ES18_newsfinder_requisitos_0.1.docx
+++ b/Documentos/Requisitos/ES18_newsfinder_requisitos_0.1.docx
@@ -6,8 +6,6 @@
       <w:pPr>
         <w:pStyle w:val="Fotografia"/>
       </w:pPr>
-      <w:bookmarkStart w:id="0" w:name="_GoBack"/>
-      <w:bookmarkEnd w:id="0"/>
       <w:r>
         <w:rPr>
           <w:noProof/>
@@ -1916,7 +1914,7 @@
           <w:sz w:val="24"/>
         </w:rPr>
       </w:pPr>
-      <w:bookmarkStart w:id="1" w:name="_Toc525908401"/>
+      <w:bookmarkStart w:id="0" w:name="_Toc525908401"/>
       <w:r>
         <w:lastRenderedPageBreak/>
         <w:t>1.</w:t>
@@ -1924,23 +1922,23 @@
       <w:r>
         <w:t>Ficha Técnica</w:t>
       </w:r>
+      <w:bookmarkEnd w:id="0"/>
+    </w:p>
+    <w:p>
+      <w:pPr>
+        <w:pStyle w:val="Ttulo2"/>
+      </w:pPr>
+      <w:bookmarkStart w:id="1" w:name="_Toc525908402"/>
+      <w:r>
+        <w:t>1.1.</w:t>
+      </w:r>
+      <w:r>
+        <w:rPr>
+          <w:sz w:val="20"/>
+        </w:rPr>
+        <w:t>Equipa responsável pela elaboração</w:t>
+      </w:r>
       <w:bookmarkEnd w:id="1"/>
-    </w:p>
-    <w:p>
-      <w:pPr>
-        <w:pStyle w:val="Ttulo2"/>
-      </w:pPr>
-      <w:bookmarkStart w:id="2" w:name="_Toc525908402"/>
-      <w:r>
-        <w:t>1.1.</w:t>
-      </w:r>
-      <w:r>
-        <w:rPr>
-          <w:sz w:val="20"/>
-        </w:rPr>
-        <w:t>Equipa responsável pela elaboração</w:t>
-      </w:r>
-      <w:bookmarkEnd w:id="2"/>
     </w:p>
     <w:p>
       <w:pPr>
@@ -2069,7 +2067,21 @@
         <w:rPr>
           <w:b/>
         </w:rPr>
-        <w:t>Damião Santes – Implementação, Representante</w:t>
+        <w:t>Damião Sant</w:t>
+      </w:r>
+      <w:r>
+        <w:rPr>
+          <w:b/>
+        </w:rPr>
+        <w:t>o</w:t>
+      </w:r>
+      <w:bookmarkStart w:id="2" w:name="_GoBack"/>
+      <w:bookmarkEnd w:id="2"/>
+      <w:r>
+        <w:rPr>
+          <w:b/>
+        </w:rPr>
+        <w:t>s – Implementação, Representante</w:t>
       </w:r>
     </w:p>
     <w:p>
@@ -7365,7 +7377,7 @@
 </file>
 
 <file path=customXml/itemProps1.xml><?xml version="1.0" encoding="utf-8"?>
-<ds:datastoreItem xmlns:ds="http://schemas.openxmlformats.org/officeDocument/2006/customXml" ds:itemID="{865557B4-BE33-439C-8DFD-CC38B0A91010}">
+<ds:datastoreItem xmlns:ds="http://schemas.openxmlformats.org/officeDocument/2006/customXml" ds:itemID="{02014A68-5FFE-4104-97E4-8E47E6120432}">
   <ds:schemaRefs>
     <ds:schemaRef ds:uri="http://schemas.openxmlformats.org/officeDocument/2006/bibliography"/>
   </ds:schemaRefs>

</xml_diff>